<commit_message>
Update presentation et note methologique
</commit_message>
<xml_diff>
--- a/Note_methodologique/Note _Méthodologique_Projet_7.docx
+++ b/Note_methodologique/Note _Méthodologique_Projet_7.docx
@@ -17,6 +17,7 @@
           <w:bCs/>
           <w:sz w:val="36"/>
           <w:szCs w:val="36"/>
+          <w:highlight w:val="green"/>
         </w:rPr>
         <w:t>Note Méthodologique du Projet 7</w:t>
       </w:r>
@@ -26,6 +27,7 @@
           <w:bCs/>
           <w:sz w:val="40"/>
           <w:szCs w:val="40"/>
+          <w:highlight w:val="green"/>
         </w:rPr>
         <w:t xml:space="preserve"> : </w:t>
       </w:r>
@@ -35,6 +37,7 @@
           <w:bCs/>
           <w:sz w:val="24"/>
           <w:szCs w:val="24"/>
+          <w:highlight w:val="green"/>
         </w:rPr>
         <w:t>Implémenter un modèle de scoring</w:t>
       </w:r>
@@ -366,7 +369,14 @@
           <w:sz w:val="24"/>
           <w:szCs w:val="24"/>
         </w:rPr>
-        <w:t xml:space="preserve"> à l’aide du noyau Kaggle.</w:t>
+        <w:t xml:space="preserve"> à l’aide du noyau Kaggle</w:t>
+      </w:r>
+      <w:r>
+        <w:rPr>
+          <w:sz w:val="24"/>
+          <w:szCs w:val="24"/>
+        </w:rPr>
+        <w:t xml:space="preserve"> fourni par Openclassrooms.</w:t>
       </w:r>
     </w:p>
     <w:p>
@@ -595,7 +605,21 @@
           <w:sz w:val="24"/>
           <w:szCs w:val="24"/>
         </w:rPr>
-        <w:t xml:space="preserve">Les traitement concernent que le </w:t>
+        <w:t>Le traitement concerne</w:t>
+      </w:r>
+      <w:r>
+        <w:rPr>
+          <w:sz w:val="24"/>
+          <w:szCs w:val="24"/>
+        </w:rPr>
+        <w:t xml:space="preserve"> </w:t>
+      </w:r>
+      <w:r>
+        <w:rPr>
+          <w:sz w:val="24"/>
+          <w:szCs w:val="24"/>
+        </w:rPr>
+        <w:t xml:space="preserve">que le </w:t>
       </w:r>
       <w:r>
         <w:rPr>
@@ -734,7 +758,21 @@
           <w:sz w:val="24"/>
           <w:szCs w:val="24"/>
         </w:rPr>
-        <w:t xml:space="preserve">Pour cette manœuvre, toutes les variables ont été encodé à chaud avec </w:t>
+        <w:t>Pour cette</w:t>
+      </w:r>
+      <w:r>
+        <w:rPr>
+          <w:sz w:val="24"/>
+          <w:szCs w:val="24"/>
+        </w:rPr>
+        <w:t xml:space="preserve"> section</w:t>
+      </w:r>
+      <w:r>
+        <w:rPr>
+          <w:sz w:val="24"/>
+          <w:szCs w:val="24"/>
+        </w:rPr>
+        <w:t xml:space="preserve">, toutes les variables ont été encodé à chaud avec </w:t>
       </w:r>
       <w:r>
         <w:rPr>
@@ -750,7 +788,14 @@
           <w:sz w:val="24"/>
           <w:szCs w:val="24"/>
         </w:rPr>
-        <w:t xml:space="preserve"> en binaire 0 ou 1.</w:t>
+        <w:t xml:space="preserve"> en binaire 0 ou 1</w:t>
+      </w:r>
+      <w:r>
+        <w:rPr>
+          <w:sz w:val="24"/>
+          <w:szCs w:val="24"/>
+        </w:rPr>
+        <w:t xml:space="preserve"> à l’aide du noyau de Kaggle.</w:t>
       </w:r>
     </w:p>
     <w:p>
@@ -903,17 +948,38 @@
           <w:sz w:val="24"/>
           <w:szCs w:val="24"/>
         </w:rPr>
-        <w:t>e remarquer nous avions construit ces variables en s’appuyant sur le noyau de KAGGLE.</w:t>
-      </w:r>
-    </w:p>
-    <w:p>
-      <w:pPr>
-        <w:rPr>
-          <w:b/>
-          <w:bCs/>
-          <w:color w:val="FF0000"/>
-          <w:sz w:val="28"/>
-          <w:szCs w:val="28"/>
+        <w:t xml:space="preserve">e remarquer nous avions construit ces variables en s’appuyant </w:t>
+      </w:r>
+      <w:r>
+        <w:rPr>
+          <w:sz w:val="24"/>
+          <w:szCs w:val="24"/>
+        </w:rPr>
+        <w:t xml:space="preserve">toujours </w:t>
+      </w:r>
+      <w:r>
+        <w:rPr>
+          <w:sz w:val="24"/>
+          <w:szCs w:val="24"/>
+        </w:rPr>
+        <w:t>sur le noyau de KAGGLE.</w:t>
+      </w:r>
+    </w:p>
+    <w:p>
+      <w:pPr>
+        <w:pStyle w:val="Paragraphedeliste"/>
+        <w:rPr>
+          <w:sz w:val="24"/>
+          <w:szCs w:val="24"/>
+        </w:rPr>
+      </w:pPr>
+    </w:p>
+    <w:p>
+      <w:pPr>
+        <w:pStyle w:val="Paragraphedeliste"/>
+        <w:rPr>
+          <w:sz w:val="24"/>
+          <w:szCs w:val="24"/>
         </w:rPr>
       </w:pPr>
     </w:p>
@@ -1147,7 +1213,49 @@
           <w:sz w:val="24"/>
           <w:szCs w:val="24"/>
         </w:rPr>
-        <w:t>uis après optimisation des hyper params et entrainement, choisir le meilleur model selon le score AUC.</w:t>
+        <w:t>uis après optimisation des hyper params et entrainement</w:t>
+      </w:r>
+      <w:r>
+        <w:rPr>
+          <w:sz w:val="24"/>
+          <w:szCs w:val="24"/>
+        </w:rPr>
+        <w:t xml:space="preserve"> de ces modèles</w:t>
+      </w:r>
+      <w:r>
+        <w:rPr>
+          <w:sz w:val="24"/>
+          <w:szCs w:val="24"/>
+        </w:rPr>
+        <w:t xml:space="preserve">, </w:t>
+      </w:r>
+      <w:r>
+        <w:rPr>
+          <w:sz w:val="24"/>
+          <w:szCs w:val="24"/>
+        </w:rPr>
+        <w:t xml:space="preserve">on choisira </w:t>
+      </w:r>
+      <w:r>
+        <w:rPr>
+          <w:sz w:val="24"/>
+          <w:szCs w:val="24"/>
+        </w:rPr>
+        <w:t xml:space="preserve"> le meilleur </w:t>
+      </w:r>
+      <w:r>
+        <w:rPr>
+          <w:sz w:val="24"/>
+          <w:szCs w:val="24"/>
+        </w:rPr>
+        <w:t>en se basant sur</w:t>
+      </w:r>
+      <w:r>
+        <w:rPr>
+          <w:sz w:val="24"/>
+          <w:szCs w:val="24"/>
+        </w:rPr>
+        <w:t xml:space="preserve"> le score AUC.</w:t>
       </w:r>
     </w:p>
     <w:p>
@@ -1337,7 +1445,21 @@
           <w:sz w:val="24"/>
           <w:szCs w:val="24"/>
         </w:rPr>
-        <w:t>30% comme des représentants pour l’ensemble de nos données.</w:t>
+        <w:t xml:space="preserve">30% </w:t>
+      </w:r>
+      <w:r>
+        <w:rPr>
+          <w:sz w:val="24"/>
+          <w:szCs w:val="24"/>
+        </w:rPr>
+        <w:t xml:space="preserve"> pour représenter</w:t>
+      </w:r>
+      <w:r>
+        <w:rPr>
+          <w:sz w:val="24"/>
+          <w:szCs w:val="24"/>
+        </w:rPr>
+        <w:t xml:space="preserve"> l’ensemble de nos données.</w:t>
       </w:r>
     </w:p>
     <w:p>
@@ -1558,26 +1680,6 @@
         </w:rPr>
         <w:t xml:space="preserve">Pour chaque modèle excepté DummyClassifier, nous avions optimisé les meilleurs paramètres sur une Grille GridSearch avec Cross Validation. </w:t>
       </w:r>
-    </w:p>
-    <w:p>
-      <w:pPr>
-        <w:pStyle w:val="Paragraphedeliste"/>
-        <w:ind w:left="1440"/>
-        <w:rPr>
-          <w:sz w:val="24"/>
-          <w:szCs w:val="24"/>
-        </w:rPr>
-      </w:pPr>
-    </w:p>
-    <w:p>
-      <w:pPr>
-        <w:pStyle w:val="Paragraphedeliste"/>
-        <w:ind w:left="1440"/>
-        <w:rPr>
-          <w:sz w:val="24"/>
-          <w:szCs w:val="24"/>
-        </w:rPr>
-      </w:pPr>
     </w:p>
     <w:p>
       <w:pPr>
@@ -1610,17 +1712,61 @@
           <w:sz w:val="24"/>
           <w:szCs w:val="24"/>
         </w:rPr>
+        <w:t>Sélection de modèle</w:t>
+      </w:r>
+      <w:r>
+        <w:rPr>
+          <w:b/>
+          <w:bCs/>
+          <w:sz w:val="24"/>
+          <w:szCs w:val="24"/>
+        </w:rPr>
+        <w:t xml:space="preserve"> : </w:t>
+      </w:r>
+    </w:p>
+    <w:p>
+      <w:pPr>
+        <w:pStyle w:val="Paragraphedeliste"/>
+        <w:rPr>
+          <w:sz w:val="24"/>
+          <w:szCs w:val="24"/>
+        </w:rPr>
+      </w:pPr>
+      <w:r>
+        <w:rPr>
+          <w:sz w:val="24"/>
+          <w:szCs w:val="24"/>
+        </w:rPr>
+        <w:t>Le choix du meilleur modèle réside dans sa capacité à s’adapter aux données qui lui on</w:t>
+      </w:r>
+      <w:r>
+        <w:rPr>
+          <w:sz w:val="24"/>
+          <w:szCs w:val="24"/>
+        </w:rPr>
+        <w:t>t été envoyé</w:t>
+      </w:r>
+      <w:r>
+        <w:rPr>
+          <w:sz w:val="24"/>
+          <w:szCs w:val="24"/>
+        </w:rPr>
+        <w:t>e</w:t>
+      </w:r>
+      <w:r>
+        <w:rPr>
+          <w:sz w:val="24"/>
+          <w:szCs w:val="24"/>
+        </w:rPr>
+        <w:t xml:space="preserve">s. Ici, il ressort après optimisation et calcule du score AUC établi </w:t>
+      </w:r>
+      <w:r>
+        <w:rPr>
+          <w:sz w:val="24"/>
+          <w:szCs w:val="24"/>
+        </w:rPr>
         <w:lastRenderedPageBreak/>
-        <w:t>Sélection de modèle</w:t>
-      </w:r>
-      <w:r>
-        <w:rPr>
-          <w:b/>
-          <w:bCs/>
-          <w:sz w:val="24"/>
-          <w:szCs w:val="24"/>
-        </w:rPr>
-        <w:t xml:space="preserve"> : </w:t>
+        <w:t xml:space="preserve">après la construction d’une fonction coût également optimisé, que le modèle LogisticRegression semble mieux apprendre et donc plus performant. </w:t>
       </w:r>
     </w:p>
     <w:p>
@@ -1631,20 +1777,6 @@
           <w:szCs w:val="24"/>
         </w:rPr>
       </w:pPr>
-      <w:r>
-        <w:rPr>
-          <w:sz w:val="24"/>
-          <w:szCs w:val="24"/>
-        </w:rPr>
-        <w:t>Le choix du meilleur modèle réside dans sa capacité à s’adapter aux données qui lui on</w:t>
-      </w:r>
-      <w:r>
-        <w:rPr>
-          <w:sz w:val="24"/>
-          <w:szCs w:val="24"/>
-        </w:rPr>
-        <w:t xml:space="preserve">t été envoyés. Ici, il ressort après optimisation et calcule du score AUC établi après la construction d’une fonction coût également optimisé, que le modèle LogisticRegression semble mieux apprendre et donc plus performant. </w:t>
-      </w:r>
     </w:p>
     <w:p>
       <w:pPr>
@@ -2414,7 +2546,49 @@
           <w:sz w:val="24"/>
           <w:szCs w:val="24"/>
         </w:rPr>
-        <w:t xml:space="preserve">Dans un premier temps, nous stockons tous les seuils de probabilités dans thresholds où devons par la suite calculer chacune des valeurs de ce dernier, les valeurs prises par la fonction.  On récupère la valeur minimale de cette fonction coût qui nous servira également à retourner le seuil optimal </w:t>
+        <w:t>Dans un premier temps, nous stockons tous les seuils de probabilités dans thresholds où devons par la suite calculer</w:t>
+      </w:r>
+      <w:r>
+        <w:rPr>
+          <w:sz w:val="24"/>
+          <w:szCs w:val="24"/>
+        </w:rPr>
+        <w:t>,</w:t>
+      </w:r>
+      <w:r>
+        <w:rPr>
+          <w:sz w:val="24"/>
+          <w:szCs w:val="24"/>
+        </w:rPr>
+        <w:t xml:space="preserve"> </w:t>
+      </w:r>
+      <w:r>
+        <w:rPr>
+          <w:sz w:val="24"/>
+          <w:szCs w:val="24"/>
+        </w:rPr>
+        <w:t xml:space="preserve">pour </w:t>
+      </w:r>
+      <w:r>
+        <w:rPr>
+          <w:sz w:val="24"/>
+          <w:szCs w:val="24"/>
+        </w:rPr>
+        <w:t xml:space="preserve">chacune des valeurs </w:t>
+      </w:r>
+      <w:r>
+        <w:rPr>
+          <w:sz w:val="24"/>
+          <w:szCs w:val="24"/>
+        </w:rPr>
+        <w:t>correspondantes</w:t>
+      </w:r>
+      <w:r>
+        <w:rPr>
+          <w:sz w:val="24"/>
+          <w:szCs w:val="24"/>
+        </w:rPr>
+        <w:t xml:space="preserve">, les valeurs prises par la fonction.  On récupère la valeur minimale de cette fonction coût qui nous servira également à retourner le seuil optimal </w:t>
       </w:r>
       <w:r>
         <w:rPr>
@@ -2535,22 +2709,6 @@
         </w:rPr>
         <w:t xml:space="preserve"> déclaré en faillite sinon non en faillite.</w:t>
       </w:r>
-    </w:p>
-    <w:p>
-      <w:pPr>
-        <w:jc w:val="both"/>
-        <w:rPr>
-          <w:sz w:val="24"/>
-        </w:rPr>
-      </w:pPr>
-    </w:p>
-    <w:p>
-      <w:pPr>
-        <w:jc w:val="both"/>
-        <w:rPr>
-          <w:sz w:val="24"/>
-        </w:rPr>
-      </w:pPr>
     </w:p>
     <w:p>
       <w:pPr>
@@ -2575,7 +2733,6 @@
           <w:sz w:val="28"/>
           <w:szCs w:val="28"/>
         </w:rPr>
-        <w:lastRenderedPageBreak/>
         <w:t xml:space="preserve">L’interprétabilité </w:t>
       </w:r>
       <w:r>
@@ -2700,18 +2857,6 @@
         </w:rPr>
         <w:t xml:space="preserve"> localement.</w:t>
       </w:r>
-    </w:p>
-    <w:p>
-      <w:pPr>
-        <w:rPr>
-          <w:rFonts w:cstheme="minorHAnsi"/>
-          <w:color w:val="292929"/>
-          <w:spacing w:val="-1"/>
-          <w:sz w:val="24"/>
-          <w:szCs w:val="24"/>
-          <w:shd w:val="clear" w:color="auto" w:fill="FFFFFF"/>
-        </w:rPr>
-      </w:pPr>
     </w:p>
     <w:p>
       <w:pPr>
@@ -2755,6 +2900,7 @@
           <w:szCs w:val="24"/>
           <w:shd w:val="clear" w:color="auto" w:fill="FFFFFF"/>
         </w:rPr>
+        <w:lastRenderedPageBreak/>
         <w:t xml:space="preserve">Interprétabilité globale : </w:t>
       </w:r>
     </w:p>
@@ -2765,8 +2911,8 @@
         <w:rPr>
           <w:rFonts w:cstheme="minorHAnsi"/>
           <w:color w:val="000000"/>
-          <w:sz w:val="21"/>
-          <w:szCs w:val="21"/>
+          <w:sz w:val="24"/>
+          <w:szCs w:val="24"/>
         </w:rPr>
       </w:pPr>
       <w:r>
@@ -2776,7 +2922,7 @@
           <w:sz w:val="24"/>
           <w:szCs w:val="24"/>
         </w:rPr>
-        <w:t>L’</w:t>
+        <w:t xml:space="preserve">L’interprétabilité globale cherche à identifier les variables les plus importantes du modèle notamment ceux qui ont plus d’impact sur la </w:t>
       </w:r>
       <w:r>
         <w:rPr>
@@ -2785,7 +2931,7 @@
           <w:sz w:val="24"/>
           <w:szCs w:val="24"/>
         </w:rPr>
-        <w:t xml:space="preserve">interprétabilité globale cherche à identifier les variables les plus importantes du modèle notamment </w:t>
+        <w:t>prédiction</w:t>
       </w:r>
       <w:r>
         <w:rPr>
@@ -2794,7 +2940,7 @@
           <w:sz w:val="24"/>
           <w:szCs w:val="24"/>
         </w:rPr>
-        <w:t xml:space="preserve">ceux qui ont plus d’impact sur la </w:t>
+        <w:t xml:space="preserve"> </w:t>
       </w:r>
       <w:r>
         <w:rPr>
@@ -2803,7 +2949,7 @@
           <w:sz w:val="24"/>
           <w:szCs w:val="24"/>
         </w:rPr>
-        <w:t>prédiction</w:t>
+        <w:t xml:space="preserve">en les attribuant un coefficient selon la </w:t>
       </w:r>
       <w:r>
         <w:rPr>
@@ -2812,7 +2958,7 @@
           <w:sz w:val="24"/>
           <w:szCs w:val="24"/>
         </w:rPr>
-        <w:t xml:space="preserve"> </w:t>
+        <w:t>contribution de chaque variable sur les données de sortie du modèle.</w:t>
       </w:r>
       <w:r>
         <w:rPr>
@@ -2821,52 +2967,7 @@
           <w:sz w:val="24"/>
           <w:szCs w:val="24"/>
         </w:rPr>
-        <w:t xml:space="preserve">en les attribuant un coefficient selon la </w:t>
-      </w:r>
-      <w:r>
-        <w:rPr>
-          <w:rFonts w:cstheme="minorHAnsi"/>
-          <w:color w:val="000000"/>
-          <w:sz w:val="24"/>
-          <w:szCs w:val="24"/>
-        </w:rPr>
-        <w:t>contribution de chaque variable sur les données de sortie du modèle.</w:t>
-      </w:r>
-      <w:r>
-        <w:rPr>
-          <w:rFonts w:cstheme="minorHAnsi"/>
-          <w:color w:val="000000"/>
-          <w:sz w:val="24"/>
-          <w:szCs w:val="24"/>
-        </w:rPr>
-        <w:t xml:space="preserve"> Ici, </w:t>
-      </w:r>
-      <w:r>
-        <w:rPr>
-          <w:rFonts w:cstheme="minorHAnsi"/>
-          <w:color w:val="000000"/>
-          <w:sz w:val="21"/>
-          <w:szCs w:val="21"/>
-        </w:rPr>
-        <w:t>l</w:t>
-      </w:r>
-      <w:r>
-        <w:rPr>
-          <w:rFonts w:cstheme="minorHAnsi"/>
-          <w:color w:val="000000"/>
-          <w:sz w:val="21"/>
-          <w:szCs w:val="21"/>
-        </w:rPr>
-        <w:t>’interprétabilité globale permet à la banque de comprendre finement les critères et les variables que le modèle utilise pour estimer le risque de crédit associé à tel ou tel type de profil</w:t>
-      </w:r>
-      <w:r>
-        <w:rPr>
-          <w:rFonts w:cstheme="minorHAnsi"/>
-          <w:color w:val="000000"/>
-          <w:sz w:val="21"/>
-          <w:szCs w:val="21"/>
-        </w:rPr>
-        <w:t xml:space="preserve"> sans pour autant préciser la nature de l’importance autrement positivité ou négativité pour risque de crédit.</w:t>
+        <w:t xml:space="preserve"> Ici, l’interprétabilité globale permet à la banque de comprendre finement les critères et les variables que le modèle utilise pour estimer le risque de crédit associé à tel ou tel type de profil sans pour autant préciser la nature de l’importance autrement positivité ou négativité pour risque de crédit.</w:t>
       </w:r>
     </w:p>
     <w:p>
@@ -3118,13 +3219,13 @@
           <w:shd w:val="clear" w:color="auto" w:fill="FFFFFF"/>
         </w:rPr>
         <w:drawing>
-          <wp:anchor distT="0" distB="0" distL="114300" distR="114300" simplePos="0" relativeHeight="251658240" behindDoc="0" locked="0" layoutInCell="1" allowOverlap="1" wp14:anchorId="6DCAA110" wp14:editId="6B723DEB">
+          <wp:anchor distT="0" distB="0" distL="114300" distR="114300" simplePos="0" relativeHeight="251658240" behindDoc="0" locked="0" layoutInCell="1" allowOverlap="1" wp14:anchorId="6DCAA110" wp14:editId="3A8E8937">
             <wp:simplePos x="0" y="0"/>
             <wp:positionH relativeFrom="page">
-              <wp:posOffset>5314315</wp:posOffset>
+              <wp:posOffset>5361940</wp:posOffset>
             </wp:positionH>
             <wp:positionV relativeFrom="margin">
-              <wp:posOffset>6624320</wp:posOffset>
+              <wp:posOffset>5614670</wp:posOffset>
             </wp:positionV>
             <wp:extent cx="1914525" cy="723900"/>
             <wp:effectExtent l="0" t="0" r="9525" b="0"/>
@@ -3249,7 +3350,6 @@
           <w:szCs w:val="24"/>
           <w:shd w:val="clear" w:color="auto" w:fill="FFFFFF"/>
         </w:rPr>
-        <w:lastRenderedPageBreak/>
         <w:t xml:space="preserve">Interprétation : </w:t>
       </w:r>
     </w:p>
@@ -3534,6 +3634,7 @@
           <w:szCs w:val="24"/>
           <w:shd w:val="clear" w:color="auto" w:fill="FFFFFF"/>
         </w:rPr>
+        <w:lastRenderedPageBreak/>
         <w:t>NAME INCOME TYPE Working</w:t>
       </w:r>
       <w:r>
@@ -3708,6 +3809,8 @@
       <w:r>
         <w:rPr>
           <w:rFonts w:cstheme="minorHAnsi"/>
+          <w:b/>
+          <w:bCs/>
           <w:color w:val="292929"/>
           <w:spacing w:val="-1"/>
           <w:sz w:val="24"/>
@@ -4298,14 +4401,19 @@
         <w:adjustRightInd w:val="0"/>
         <w:spacing w:after="0" w:line="240" w:lineRule="auto"/>
         <w:rPr>
-          <w:b/>
-          <w:bCs/>
-        </w:rPr>
-      </w:pPr>
-      <w:r>
-        <w:rPr>
-          <w:b/>
-          <w:bCs/>
+          <w:rFonts w:cstheme="minorHAnsi"/>
+          <w:b/>
+          <w:bCs/>
+          <w:sz w:val="24"/>
+          <w:szCs w:val="24"/>
+        </w:rPr>
+      </w:pPr>
+      <w:r>
+        <w:rPr>
+          <w:b/>
+          <w:bCs/>
+          <w:sz w:val="24"/>
+          <w:szCs w:val="24"/>
         </w:rPr>
         <w:t xml:space="preserve">Transformation des variables : </w:t>
       </w:r>
@@ -4314,26 +4422,40 @@
           <w:sz w:val="24"/>
           <w:szCs w:val="24"/>
         </w:rPr>
-        <w:t>Il semble peut-être de discuter avec un expert du domaine concernant les variables à transformer permettant de bien décrire la situation et donc réduire les fausses prédictions ou encore</w:t>
-      </w:r>
-      <w:r>
-        <w:t xml:space="preserve"> augmenter considérablement les client</w:t>
-      </w:r>
-      <w:r>
-        <w:t>s</w:t>
-      </w:r>
-      <w:r>
-        <w:t xml:space="preserve"> difficile</w:t>
-      </w:r>
-      <w:r>
-        <w:t xml:space="preserve">s </w:t>
-      </w:r>
-      <w:r>
-        <w:t>à prédire.</w:t>
-      </w:r>
-    </w:p>
-    <w:p>
-      <w:pPr>
+        <w:t>Il semble peut-être</w:t>
+      </w:r>
+      <w:r>
+        <w:rPr>
+          <w:sz w:val="24"/>
+          <w:szCs w:val="24"/>
+        </w:rPr>
+        <w:t xml:space="preserve"> important </w:t>
+      </w:r>
+      <w:r>
+        <w:rPr>
+          <w:sz w:val="24"/>
+          <w:szCs w:val="24"/>
+        </w:rPr>
+        <w:t xml:space="preserve">de discuter avec un expert du domaine concernant les variables à transformer permettant de bien décrire la situation et donc réduire les fausses prédictions ou encore </w:t>
+      </w:r>
+      <w:r>
+        <w:rPr>
+          <w:sz w:val="24"/>
+          <w:szCs w:val="24"/>
+        </w:rPr>
+        <w:t xml:space="preserve">faciliter </w:t>
+      </w:r>
+      <w:r>
+        <w:rPr>
+          <w:sz w:val="24"/>
+          <w:szCs w:val="24"/>
+        </w:rPr>
+        <w:t>la prédiction des clients difficiles.</w:t>
+      </w:r>
+    </w:p>
+    <w:p>
+      <w:pPr>
+        <w:pStyle w:val="Paragraphedeliste"/>
         <w:autoSpaceDE w:val="0"/>
         <w:autoSpaceDN w:val="0"/>
         <w:adjustRightInd w:val="0"/>
@@ -4436,7 +4558,7 @@
     <w:sectPr>
       <w:headerReference w:type="default" r:id="rId10"/>
       <w:pgSz w:w="11906" w:h="16838"/>
-      <w:pgMar w:top="1418" w:right="1418" w:bottom="1191" w:left="1418" w:header="709" w:footer="709" w:gutter="0"/>
+      <w:pgMar w:top="1418" w:right="1418" w:bottom="1021" w:left="1418" w:header="709" w:footer="709" w:gutter="0"/>
       <w:cols w:space="708"/>
       <w:docGrid w:linePitch="360"/>
     </w:sectPr>

</xml_diff>